<commit_message>
Update Diseño e Implementacion de Plataforma Web para la captacion y analisis de precios a nivel nacional para la DIACO.docx
</commit_message>
<xml_diff>
--- a/Diseño e Implementacion de Plataforma Web para la captacion y analisis de precios a nivel nacional para la DIACO.docx
+++ b/Diseño e Implementacion de Plataforma Web para la captacion y analisis de precios a nivel nacional para la DIACO.docx
@@ -6555,16 +6555,7 @@
           <w:szCs w:val="24"/>
           <w:lang w:val="es-ES"/>
         </w:rPr>
-        <w:t xml:space="preserve">, los medios financieros para la investigación, así como el análisis, diseño e implementación </w:t>
-      </w:r>
-      <w:r>
-        <w:rPr>
-          <w:rFonts w:ascii="Times New Roman" w:hAnsi="Times New Roman" w:cs="Times New Roman"/>
-          <w:sz w:val="24"/>
-          <w:szCs w:val="24"/>
-          <w:lang w:val="es-ES"/>
-        </w:rPr>
-        <w:t>serán propios del investigador</w:t>
+        <w:t>, los medios financieros para la investigación, así como el análisis, diseño e implementación serán propios del investigador</w:t>
       </w:r>
       <w:r>
         <w:rPr>
@@ -6881,38 +6872,196 @@
       <w:pPr>
         <w:pStyle w:val="APAN2"/>
       </w:pPr>
+      <w:r>
+        <w:t>Hipótesis:</w:t>
+      </w:r>
+    </w:p>
+    <w:p>
+      <w:pPr>
+        <w:rPr>
+          <w:lang w:val="es-ES"/>
+        </w:rPr>
+      </w:pPr>
+    </w:p>
+    <w:p>
+      <w:pPr>
+        <w:spacing w:line="480" w:lineRule="auto"/>
+        <w:jc w:val="both"/>
+        <w:rPr>
+          <w:rFonts w:ascii="Times New Roman" w:hAnsi="Times New Roman" w:cs="Times New Roman"/>
+          <w:sz w:val="24"/>
+          <w:szCs w:val="24"/>
+          <w:lang w:val="es-ES"/>
+        </w:rPr>
+      </w:pPr>
+      <w:r>
+        <w:rPr>
+          <w:rFonts w:ascii="Times New Roman" w:hAnsi="Times New Roman" w:cs="Times New Roman"/>
+          <w:sz w:val="24"/>
+          <w:szCs w:val="24"/>
+          <w:lang w:val="es-ES"/>
+        </w:rPr>
+        <w:t xml:space="preserve">     </w:t>
+      </w:r>
+      <w:r>
+        <w:rPr>
+          <w:rFonts w:ascii="Times New Roman" w:hAnsi="Times New Roman" w:cs="Times New Roman"/>
+          <w:sz w:val="24"/>
+          <w:szCs w:val="24"/>
+          <w:lang w:val="es-ES"/>
+        </w:rPr>
+        <w:t xml:space="preserve">Al determinar la manipulación de los datos sensibles, por parte de diferentes aspectos en su </w:t>
+      </w:r>
+      <w:r>
+        <w:rPr>
+          <w:rFonts w:ascii="Times New Roman" w:hAnsi="Times New Roman" w:cs="Times New Roman"/>
+          <w:sz w:val="24"/>
+          <w:szCs w:val="24"/>
+          <w:lang w:val="es-ES"/>
+        </w:rPr>
+        <w:t>entorno, esto</w:t>
+      </w:r>
+      <w:r>
+        <w:rPr>
+          <w:rFonts w:ascii="Times New Roman" w:hAnsi="Times New Roman" w:cs="Times New Roman"/>
+          <w:sz w:val="24"/>
+          <w:szCs w:val="24"/>
+          <w:lang w:val="es-ES"/>
+        </w:rPr>
+        <w:t xml:space="preserve"> refleja trazabilidad del comportamiento de los precios de la CBA en el mercado nacional, a su vez se desarrolla la plataforma digital para el resguardo y análisis inmediato de los precios de referencia para la toma de </w:t>
+      </w:r>
+      <w:r>
+        <w:rPr>
+          <w:rFonts w:ascii="Times New Roman" w:hAnsi="Times New Roman" w:cs="Times New Roman"/>
+          <w:sz w:val="24"/>
+          <w:szCs w:val="24"/>
+          <w:lang w:val="es-ES"/>
+        </w:rPr>
+        <w:t>decisiones.</w:t>
+      </w:r>
+    </w:p>
+    <w:p>
+      <w:pPr>
+        <w:spacing w:line="480" w:lineRule="auto"/>
+        <w:rPr>
+          <w:rFonts w:ascii="Times New Roman" w:hAnsi="Times New Roman" w:cs="Times New Roman"/>
+          <w:sz w:val="24"/>
+          <w:szCs w:val="24"/>
+          <w:lang w:val="es-ES"/>
+        </w:rPr>
+      </w:pPr>
+    </w:p>
+    <w:p>
+      <w:pPr>
+        <w:pStyle w:val="APAN2"/>
+      </w:pPr>
+      <w:r>
+        <w:t>Variables:</w:t>
+      </w:r>
+    </w:p>
+    <w:p>
+      <w:pPr>
+        <w:rPr>
+          <w:lang w:val="es-ES"/>
+        </w:rPr>
+      </w:pPr>
+    </w:p>
+    <w:p>
+      <w:pPr>
+        <w:spacing w:line="480" w:lineRule="auto"/>
+        <w:jc w:val="both"/>
+        <w:rPr>
+          <w:rFonts w:ascii="Times New Roman" w:hAnsi="Times New Roman" w:cs="Times New Roman"/>
+          <w:sz w:val="24"/>
+          <w:szCs w:val="24"/>
+          <w:lang w:val="es-ES"/>
+        </w:rPr>
+      </w:pPr>
       <w:bookmarkStart w:id="0" w:name="_GoBack"/>
       <w:bookmarkEnd w:id="0"/>
       <w:r>
-        <w:t>Hipótesis:</w:t>
-      </w:r>
-    </w:p>
-    <w:p>
-      <w:pPr>
-        <w:rPr>
-          <w:lang w:val="es-ES"/>
-        </w:rPr>
-      </w:pPr>
-    </w:p>
-    <w:p>
-      <w:pPr>
-        <w:spacing w:line="480" w:lineRule="auto"/>
-        <w:rPr>
-          <w:rFonts w:ascii="Times New Roman" w:hAnsi="Times New Roman" w:cs="Times New Roman"/>
-          <w:sz w:val="24"/>
-          <w:szCs w:val="24"/>
-          <w:lang w:val="es-ES"/>
-        </w:rPr>
-      </w:pPr>
-      <w:r>
-        <w:rPr>
-          <w:rFonts w:ascii="Times New Roman" w:hAnsi="Times New Roman" w:cs="Times New Roman"/>
-          <w:sz w:val="24"/>
-          <w:szCs w:val="24"/>
-          <w:lang w:val="es-ES"/>
-        </w:rPr>
-        <w:t>m</w:t>
-      </w:r>
+        <w:rPr>
+          <w:rFonts w:ascii="Times New Roman" w:hAnsi="Times New Roman" w:cs="Times New Roman"/>
+          <w:sz w:val="24"/>
+          <w:szCs w:val="24"/>
+          <w:lang w:val="es-ES"/>
+        </w:rPr>
+        <w:t xml:space="preserve">     </w:t>
+      </w:r>
+    </w:p>
+    <w:p>
+      <w:pPr>
+        <w:spacing w:line="480" w:lineRule="auto"/>
+        <w:jc w:val="both"/>
+        <w:rPr>
+          <w:rFonts w:ascii="Times New Roman" w:hAnsi="Times New Roman" w:cs="Times New Roman"/>
+          <w:sz w:val="24"/>
+          <w:szCs w:val="24"/>
+          <w:lang w:val="es-ES"/>
+        </w:rPr>
+      </w:pPr>
+      <w:r>
+        <w:rPr>
+          <w:rFonts w:ascii="Times New Roman" w:hAnsi="Times New Roman" w:cs="Times New Roman"/>
+          <w:sz w:val="24"/>
+          <w:szCs w:val="24"/>
+          <w:lang w:val="es-ES"/>
+        </w:rPr>
+        <w:t>Variables Dependientes:</w:t>
+      </w:r>
+      <w:r>
+        <w:rPr>
+          <w:rFonts w:ascii="Times New Roman" w:hAnsi="Times New Roman" w:cs="Times New Roman"/>
+          <w:sz w:val="24"/>
+          <w:szCs w:val="24"/>
+          <w:lang w:val="es-ES"/>
+        </w:rPr>
+        <w:t xml:space="preserve">  manipulación de los datos</w:t>
+      </w:r>
+    </w:p>
+    <w:p>
+      <w:pPr>
+        <w:spacing w:line="480" w:lineRule="auto"/>
+        <w:jc w:val="both"/>
+        <w:rPr>
+          <w:rFonts w:ascii="Times New Roman" w:hAnsi="Times New Roman" w:cs="Times New Roman"/>
+          <w:sz w:val="24"/>
+          <w:szCs w:val="24"/>
+          <w:lang w:val="es-ES"/>
+        </w:rPr>
+      </w:pPr>
+    </w:p>
+    <w:p>
+      <w:pPr>
+        <w:spacing w:line="480" w:lineRule="auto"/>
+        <w:jc w:val="both"/>
+        <w:rPr>
+          <w:rFonts w:ascii="Times New Roman" w:hAnsi="Times New Roman" w:cs="Times New Roman"/>
+          <w:sz w:val="24"/>
+          <w:szCs w:val="24"/>
+          <w:lang w:val="es-ES"/>
+        </w:rPr>
+      </w:pPr>
+      <w:r>
+        <w:rPr>
+          <w:rFonts w:ascii="Times New Roman" w:hAnsi="Times New Roman" w:cs="Times New Roman"/>
+          <w:sz w:val="24"/>
+          <w:szCs w:val="24"/>
+          <w:lang w:val="es-ES"/>
+        </w:rPr>
+        <w:t xml:space="preserve">     Variables Independientes:</w:t>
+      </w:r>
+    </w:p>
+    <w:p>
+      <w:pPr>
+        <w:spacing w:line="480" w:lineRule="auto"/>
+        <w:rPr>
+          <w:rFonts w:ascii="Times New Roman" w:hAnsi="Times New Roman" w:cs="Times New Roman"/>
+          <w:sz w:val="24"/>
+          <w:szCs w:val="24"/>
+          <w:lang w:val="es-ES"/>
+        </w:rPr>
+      </w:pPr>
     </w:p>
     <w:p>
       <w:pPr>
@@ -7408,6 +7557,7 @@
                   <w:noProof/>
                   <w:lang w:val="es-ES"/>
                 </w:rPr>
+                <w:lastRenderedPageBreak/>
                 <w:t>Definiciones ABC</w:t>
               </w:r>
               <w:r>
@@ -8961,21 +9111,6 @@
 </file>
 
 <file path=customXml/item1.xml><?xml version="1.0" encoding="utf-8"?>
-<?mso-contentType ?>
-<FormTemplates xmlns="http://schemas.microsoft.com/sharepoint/v3/contenttype/forms">
-  <Display>DocumentLibraryForm</Display>
-  <Edit>DocumentLibraryForm</Edit>
-  <New>DocumentLibraryForm</New>
-</FormTemplates>
-</file>
-
-<file path=customXml/item2.xml><?xml version="1.0" encoding="utf-8"?>
-<p:properties xmlns:p="http://schemas.microsoft.com/office/2006/metadata/properties" xmlns:xsi="http://www.w3.org/2001/XMLSchema-instance" xmlns:pc="http://schemas.microsoft.com/office/infopath/2007/PartnerControls">
-  <documentManagement/>
-</p:properties>
-</file>
-
-<file path=customXml/item3.xml><?xml version="1.0" encoding="utf-8"?>
 <ct:contentTypeSchema xmlns:ct="http://schemas.microsoft.com/office/2006/metadata/contentType" xmlns:ma="http://schemas.microsoft.com/office/2006/metadata/properties/metaAttributes" ct:_="" ma:_="" ma:contentTypeName="Documento" ma:contentTypeID="0x0101003EE52DBB28EA214DB3D5BCDDAFCBEEB6" ma:contentTypeVersion="2" ma:contentTypeDescription="Crear nuevo documento." ma:contentTypeScope="" ma:versionID="3d2c79ba1e4f4911129661d87ef64044">
   <xsd:schema xmlns:xsd="http://www.w3.org/2001/XMLSchema" xmlns:xs="http://www.w3.org/2001/XMLSchema" xmlns:p="http://schemas.microsoft.com/office/2006/metadata/properties" xmlns:ns3="4735eb96-1835-4849-9822-b441807a51b4" targetNamespace="http://schemas.microsoft.com/office/2006/metadata/properties" ma:root="true" ma:fieldsID="96234c8520ea77763b10b9d0508612e9" ns3:_="">
     <xsd:import namespace="4735eb96-1835-4849-9822-b441807a51b4"/>
@@ -9107,6 +9242,21 @@
 </ct:contentTypeSchema>
 </file>
 
+<file path=customXml/item2.xml><?xml version="1.0" encoding="utf-8"?>
+<p:properties xmlns:p="http://schemas.microsoft.com/office/2006/metadata/properties" xmlns:xsi="http://www.w3.org/2001/XMLSchema-instance" xmlns:pc="http://schemas.microsoft.com/office/infopath/2007/PartnerControls">
+  <documentManagement/>
+</p:properties>
+</file>
+
+<file path=customXml/item3.xml><?xml version="1.0" encoding="utf-8"?>
+<?mso-contentType ?>
+<FormTemplates xmlns="http://schemas.microsoft.com/sharepoint/v3/contenttype/forms">
+  <Display>DocumentLibraryForm</Display>
+  <Edit>DocumentLibraryForm</Edit>
+  <New>DocumentLibraryForm</New>
+</FormTemplates>
+</file>
+
 <file path=customXml/item4.xml><?xml version="1.0" encoding="utf-8"?>
 <b:Sources xmlns:b="http://schemas.openxmlformats.org/officeDocument/2006/bibliography" xmlns="http://schemas.openxmlformats.org/officeDocument/2006/bibliography" SelectedStyle="\APASixthEditionOfficeOnline.xsl" StyleName="APA" Version="6">
   <b:Source>
@@ -9202,23 +9352,6 @@
 </file>
 
 <file path=customXml/itemProps1.xml><?xml version="1.0" encoding="utf-8"?>
-<ds:datastoreItem xmlns:ds="http://schemas.openxmlformats.org/officeDocument/2006/customXml" ds:itemID="{BF464ADE-2A4B-424B-AB68-527EB7BC43D5}">
-  <ds:schemaRefs>
-    <ds:schemaRef ds:uri="http://schemas.microsoft.com/sharepoint/v3/contenttype/forms"/>
-  </ds:schemaRefs>
-</ds:datastoreItem>
-</file>
-
-<file path=customXml/itemProps2.xml><?xml version="1.0" encoding="utf-8"?>
-<ds:datastoreItem xmlns:ds="http://schemas.openxmlformats.org/officeDocument/2006/customXml" ds:itemID="{40335F6A-7E02-4A72-BEEF-2BA812E0BE2C}">
-  <ds:schemaRefs>
-    <ds:schemaRef ds:uri="http://schemas.microsoft.com/office/2006/metadata/properties"/>
-    <ds:schemaRef ds:uri="http://schemas.microsoft.com/office/infopath/2007/PartnerControls"/>
-  </ds:schemaRefs>
-</ds:datastoreItem>
-</file>
-
-<file path=customXml/itemProps3.xml><?xml version="1.0" encoding="utf-8"?>
 <ds:datastoreItem xmlns:ds="http://schemas.openxmlformats.org/officeDocument/2006/customXml" ds:itemID="{8C4CB12D-F942-434B-B378-0F060D399DF9}">
   <ds:schemaRefs>
     <ds:schemaRef ds:uri="http://schemas.microsoft.com/office/2006/metadata/contentType"/>
@@ -9236,8 +9369,25 @@
 </ds:datastoreItem>
 </file>
 
+<file path=customXml/itemProps2.xml><?xml version="1.0" encoding="utf-8"?>
+<ds:datastoreItem xmlns:ds="http://schemas.openxmlformats.org/officeDocument/2006/customXml" ds:itemID="{40335F6A-7E02-4A72-BEEF-2BA812E0BE2C}">
+  <ds:schemaRefs>
+    <ds:schemaRef ds:uri="http://schemas.microsoft.com/office/2006/metadata/properties"/>
+    <ds:schemaRef ds:uri="http://schemas.microsoft.com/office/infopath/2007/PartnerControls"/>
+  </ds:schemaRefs>
+</ds:datastoreItem>
+</file>
+
+<file path=customXml/itemProps3.xml><?xml version="1.0" encoding="utf-8"?>
+<ds:datastoreItem xmlns:ds="http://schemas.openxmlformats.org/officeDocument/2006/customXml" ds:itemID="{BF464ADE-2A4B-424B-AB68-527EB7BC43D5}">
+  <ds:schemaRefs>
+    <ds:schemaRef ds:uri="http://schemas.microsoft.com/sharepoint/v3/contenttype/forms"/>
+  </ds:schemaRefs>
+</ds:datastoreItem>
+</file>
+
 <file path=customXml/itemProps4.xml><?xml version="1.0" encoding="utf-8"?>
-<ds:datastoreItem xmlns:ds="http://schemas.openxmlformats.org/officeDocument/2006/customXml" ds:itemID="{A3873048-F875-43CE-8122-64F24BE99236}">
+<ds:datastoreItem xmlns:ds="http://schemas.openxmlformats.org/officeDocument/2006/customXml" ds:itemID="{C6524B50-5F6E-4B60-B6E6-32CF999E5C17}">
   <ds:schemaRefs>
     <ds:schemaRef ds:uri="http://schemas.openxmlformats.org/officeDocument/2006/bibliography"/>
   </ds:schemaRefs>

</xml_diff>